<commit_message>
sửa lại test plan
</commit_message>
<xml_diff>
--- a/WIP/Documents/Report/Final Report/BSN_Test Plan_v1.0_EN.docx
+++ b/WIP/Documents/Report/Final Report/BSN_Test Plan_v1.0_EN.docx
@@ -168,7 +168,6 @@
               <w:szCs w:val="40"/>
             </w:rPr>
           </w:pPr>
-          <w:proofErr w:type="spellStart"/>
           <w:r>
             <w:rPr>
               <w:rFonts w:ascii="Times New Roman" w:hAnsi="Times New Roman" w:cs="Times New Roman"/>
@@ -176,17 +175,7 @@
               <w:sz w:val="40"/>
               <w:szCs w:val="40"/>
             </w:rPr>
-            <w:t>Bookaholic</w:t>
-          </w:r>
-          <w:proofErr w:type="spellEnd"/>
-          <w:r>
-            <w:rPr>
-              <w:rFonts w:ascii="Times New Roman" w:hAnsi="Times New Roman" w:cs="Times New Roman"/>
-              <w:b/>
-              <w:sz w:val="40"/>
-              <w:szCs w:val="40"/>
-            </w:rPr>
-            <w:t xml:space="preserve"> Social Network</w:t>
+            <w:t>Bookaholic Social Network</w:t>
           </w:r>
         </w:p>
         <w:p>
@@ -270,21 +259,12 @@
                     <w:b/>
                   </w:rPr>
                 </w:pPr>
-                <w:proofErr w:type="spellStart"/>
                 <w:r>
                   <w:rPr>
                     <w:rFonts w:ascii="Times New Roman" w:hAnsi="Times New Roman" w:cs="Times New Roman"/>
                     <w:b/>
                   </w:rPr>
-                  <w:t>Bookaholic</w:t>
-                </w:r>
-                <w:proofErr w:type="spellEnd"/>
-                <w:r>
-                  <w:rPr>
-                    <w:rFonts w:ascii="Times New Roman" w:hAnsi="Times New Roman" w:cs="Times New Roman"/>
-                    <w:b/>
-                  </w:rPr>
-                  <w:t xml:space="preserve"> Social Network</w:t>
+                  <w:t>Bookaholic Social Network</w:t>
                 </w:r>
               </w:p>
             </w:tc>
@@ -351,33 +331,8 @@
                     <w:rFonts w:ascii="Times New Roman" w:hAnsi="Times New Roman" w:cs="Times New Roman"/>
                     <w:color w:val="000000"/>
                   </w:rPr>
-                  <w:t xml:space="preserve">Pham </w:t>
+                  <w:t>Pham Thi Huyen</w:t>
                 </w:r>
-                <w:proofErr w:type="spellStart"/>
-                <w:r>
-                  <w:rPr>
-                    <w:rFonts w:ascii="Times New Roman" w:hAnsi="Times New Roman" w:cs="Times New Roman"/>
-                    <w:color w:val="000000"/>
-                  </w:rPr>
-                  <w:t>Thi</w:t>
-                </w:r>
-                <w:proofErr w:type="spellEnd"/>
-                <w:r>
-                  <w:rPr>
-                    <w:rFonts w:ascii="Times New Roman" w:hAnsi="Times New Roman" w:cs="Times New Roman"/>
-                    <w:color w:val="000000"/>
-                  </w:rPr>
-                  <w:t xml:space="preserve"> </w:t>
-                </w:r>
-                <w:proofErr w:type="spellStart"/>
-                <w:r>
-                  <w:rPr>
-                    <w:rFonts w:ascii="Times New Roman" w:hAnsi="Times New Roman" w:cs="Times New Roman"/>
-                    <w:color w:val="000000"/>
-                  </w:rPr>
-                  <w:t>Huyen</w:t>
-                </w:r>
-                <w:proofErr w:type="spellEnd"/>
               </w:p>
             </w:tc>
             <w:tc>
@@ -467,39 +422,7 @@
                     <w:rFonts w:ascii="Times New Roman" w:hAnsi="Times New Roman" w:cs="Times New Roman"/>
                     <w:color w:val="000000"/>
                   </w:rPr>
-                  <w:t xml:space="preserve">Nguyen </w:t>
-                </w:r>
-                <w:proofErr w:type="spellStart"/>
-                <w:r>
-                  <w:rPr>
-                    <w:rFonts w:ascii="Times New Roman" w:hAnsi="Times New Roman" w:cs="Times New Roman"/>
-                    <w:color w:val="000000"/>
-                  </w:rPr>
-                  <w:t>Thi</w:t>
-                </w:r>
-                <w:proofErr w:type="spellEnd"/>
-                <w:r>
-                  <w:rPr>
-                    <w:rFonts w:ascii="Times New Roman" w:hAnsi="Times New Roman" w:cs="Times New Roman"/>
-                    <w:color w:val="000000"/>
-                  </w:rPr>
-                  <w:t xml:space="preserve"> </w:t>
-                </w:r>
-                <w:proofErr w:type="spellStart"/>
-                <w:r>
-                  <w:rPr>
-                    <w:rFonts w:ascii="Times New Roman" w:hAnsi="Times New Roman" w:cs="Times New Roman"/>
-                    <w:color w:val="000000"/>
-                  </w:rPr>
-                  <w:t>Hai</w:t>
-                </w:r>
-                <w:proofErr w:type="spellEnd"/>
-                <w:r>
-                  <w:rPr>
-                    <w:rFonts w:ascii="Times New Roman" w:hAnsi="Times New Roman" w:cs="Times New Roman"/>
-                    <w:color w:val="000000"/>
-                  </w:rPr>
-                  <w:t xml:space="preserve"> Yen</w:t>
+                  <w:t>Nguyen Thi Hai Yen</w:t>
                 </w:r>
               </w:p>
             </w:tc>
@@ -590,23 +513,7 @@
                     <w:rFonts w:ascii="Times New Roman" w:hAnsi="Times New Roman" w:cs="Times New Roman"/>
                     <w:color w:val="222222"/>
                   </w:rPr>
-                  <w:t xml:space="preserve">Vu </w:t>
-                </w:r>
-                <w:proofErr w:type="spellStart"/>
-                <w:r>
-                  <w:rPr>
-                    <w:rFonts w:ascii="Times New Roman" w:hAnsi="Times New Roman" w:cs="Times New Roman"/>
-                    <w:color w:val="222222"/>
-                  </w:rPr>
-                  <w:t>Hai</w:t>
-                </w:r>
-                <w:proofErr w:type="spellEnd"/>
-                <w:r>
-                  <w:rPr>
-                    <w:rFonts w:ascii="Times New Roman" w:hAnsi="Times New Roman" w:cs="Times New Roman"/>
-                    <w:color w:val="222222"/>
-                  </w:rPr>
-                  <w:t xml:space="preserve"> Dang</w:t>
+                  <w:t>Vu Hai Dang</w:t>
                 </w:r>
               </w:p>
             </w:tc>
@@ -697,23 +604,7 @@
                     <w:rFonts w:ascii="Times New Roman" w:hAnsi="Times New Roman" w:cs="Times New Roman"/>
                     <w:color w:val="222222"/>
                   </w:rPr>
-                  <w:t xml:space="preserve">Thai </w:t>
-                </w:r>
-                <w:proofErr w:type="spellStart"/>
-                <w:r>
-                  <w:rPr>
-                    <w:rFonts w:ascii="Times New Roman" w:hAnsi="Times New Roman" w:cs="Times New Roman"/>
-                    <w:color w:val="222222"/>
-                  </w:rPr>
-                  <w:t>Thi</w:t>
-                </w:r>
-                <w:proofErr w:type="spellEnd"/>
-                <w:r>
-                  <w:rPr>
-                    <w:rFonts w:ascii="Times New Roman" w:hAnsi="Times New Roman" w:cs="Times New Roman"/>
-                    <w:color w:val="222222"/>
-                  </w:rPr>
-                  <w:t xml:space="preserve"> Cam Van</w:t>
+                  <w:t>Thai Thi Cam Van</w:t>
                 </w:r>
               </w:p>
             </w:tc>
@@ -805,17 +696,8 @@
                     <w:rFonts w:ascii="Times New Roman" w:hAnsi="Times New Roman" w:cs="Times New Roman"/>
                     <w:color w:val="222222"/>
                   </w:rPr>
-                  <w:t xml:space="preserve">Chu Minh </w:t>
+                  <w:t>Chu Minh Hai</w:t>
                 </w:r>
-                <w:proofErr w:type="spellStart"/>
-                <w:r>
-                  <w:rPr>
-                    <w:rFonts w:ascii="Times New Roman" w:hAnsi="Times New Roman" w:cs="Times New Roman"/>
-                    <w:color w:val="222222"/>
-                  </w:rPr>
-                  <w:t>Hai</w:t>
-                </w:r>
-                <w:proofErr w:type="spellEnd"/>
               </w:p>
             </w:tc>
             <w:tc>
@@ -1133,35 +1015,7 @@
             <w:rPr>
               <w:rFonts w:ascii="Times New Roman" w:hAnsi="Times New Roman" w:cs="Times New Roman"/>
             </w:rPr>
-            <w:t xml:space="preserve"> Nguyen </w:t>
-          </w:r>
-          <w:proofErr w:type="spellStart"/>
-          <w:r>
-            <w:rPr>
-              <w:rFonts w:ascii="Times New Roman" w:hAnsi="Times New Roman" w:cs="Times New Roman"/>
-            </w:rPr>
-            <w:t>Thi</w:t>
-          </w:r>
-          <w:proofErr w:type="spellEnd"/>
-          <w:r>
-            <w:rPr>
-              <w:rFonts w:ascii="Times New Roman" w:hAnsi="Times New Roman" w:cs="Times New Roman"/>
-            </w:rPr>
-            <w:t xml:space="preserve"> </w:t>
-          </w:r>
-          <w:proofErr w:type="spellStart"/>
-          <w:r>
-            <w:rPr>
-              <w:rFonts w:ascii="Times New Roman" w:hAnsi="Times New Roman" w:cs="Times New Roman"/>
-            </w:rPr>
-            <w:t>Hai</w:t>
-          </w:r>
-          <w:proofErr w:type="spellEnd"/>
-          <w:r>
-            <w:rPr>
-              <w:rFonts w:ascii="Times New Roman" w:hAnsi="Times New Roman" w:cs="Times New Roman"/>
-            </w:rPr>
-            <w:t xml:space="preserve"> Yen</w:t>
+            <w:t xml:space="preserve"> Nguyen Thi Hai Yen</w:t>
           </w:r>
           <w:r>
             <w:rPr>
@@ -1213,16 +1067,8 @@
             <w:rPr>
               <w:rFonts w:ascii="Times New Roman" w:hAnsi="Times New Roman" w:cs="Times New Roman"/>
             </w:rPr>
-            <w:t xml:space="preserve">                                        Chu Minh </w:t>
+            <w:t xml:space="preserve">                                        Chu Minh Hai</w:t>
           </w:r>
-          <w:proofErr w:type="spellStart"/>
-          <w:r>
-            <w:rPr>
-              <w:rFonts w:ascii="Times New Roman" w:hAnsi="Times New Roman" w:cs="Times New Roman"/>
-            </w:rPr>
-            <w:t>Hai</w:t>
-          </w:r>
-          <w:proofErr w:type="spellEnd"/>
         </w:p>
         <w:p>
           <w:pPr>
@@ -1288,30 +1134,8 @@
             <w:rPr>
               <w:rFonts w:ascii="Times New Roman" w:hAnsi="Times New Roman" w:cs="Times New Roman"/>
             </w:rPr>
-            <w:t xml:space="preserve">Pham </w:t>
+            <w:t>Pham Thi Huyen</w:t>
           </w:r>
-          <w:proofErr w:type="spellStart"/>
-          <w:r>
-            <w:rPr>
-              <w:rFonts w:ascii="Times New Roman" w:hAnsi="Times New Roman" w:cs="Times New Roman"/>
-            </w:rPr>
-            <w:t>Thi</w:t>
-          </w:r>
-          <w:proofErr w:type="spellEnd"/>
-          <w:r>
-            <w:rPr>
-              <w:rFonts w:ascii="Times New Roman" w:hAnsi="Times New Roman" w:cs="Times New Roman"/>
-            </w:rPr>
-            <w:t xml:space="preserve"> </w:t>
-          </w:r>
-          <w:proofErr w:type="spellStart"/>
-          <w:r>
-            <w:rPr>
-              <w:rFonts w:ascii="Times New Roman" w:hAnsi="Times New Roman" w:cs="Times New Roman"/>
-            </w:rPr>
-            <w:t>Huyen</w:t>
-          </w:r>
-          <w:proofErr w:type="spellEnd"/>
           <w:r>
             <w:rPr>
               <w:rFonts w:ascii="Times New Roman" w:hAnsi="Times New Roman" w:cs="Times New Roman"/>
@@ -4930,21 +4754,12 @@
                 <w:rFonts w:ascii="Times New Roman" w:hAnsi="Times New Roman" w:cs="Times New Roman"/>
               </w:rPr>
             </w:pPr>
-            <w:proofErr w:type="spellStart"/>
-            <w:r>
-              <w:rPr>
-                <w:rFonts w:ascii="Times New Roman" w:hAnsi="Times New Roman" w:cs="Times New Roman"/>
-                <w:color w:val="000000"/>
-              </w:rPr>
-              <w:t>Bookaholic</w:t>
-            </w:r>
-            <w:proofErr w:type="spellEnd"/>
-            <w:r>
-              <w:rPr>
-                <w:rFonts w:ascii="Times New Roman" w:hAnsi="Times New Roman" w:cs="Times New Roman"/>
-                <w:color w:val="000000"/>
-              </w:rPr>
-              <w:t xml:space="preserve"> Social Network</w:t>
+            <w:r>
+              <w:rPr>
+                <w:rFonts w:ascii="Times New Roman" w:hAnsi="Times New Roman" w:cs="Times New Roman"/>
+                <w:color w:val="000000"/>
+              </w:rPr>
+              <w:t>Bookaholic Social Network</w:t>
             </w:r>
           </w:p>
         </w:tc>
@@ -5833,7 +5648,6 @@
                 <w:rFonts w:ascii="Times New Roman" w:hAnsi="Times New Roman" w:cs="Times New Roman"/>
               </w:rPr>
             </w:pPr>
-            <w:proofErr w:type="spellStart"/>
             <w:r>
               <w:rPr>
                 <w:rFonts w:ascii="Times New Roman" w:hAnsi="Times New Roman" w:cs="Times New Roman"/>
@@ -5844,14 +5658,7 @@
               <w:rPr>
                 <w:rFonts w:ascii="Times New Roman" w:hAnsi="Times New Roman" w:cs="Times New Roman"/>
               </w:rPr>
-              <w:t>_Software</w:t>
-            </w:r>
-            <w:proofErr w:type="spellEnd"/>
-            <w:r>
-              <w:rPr>
-                <w:rFonts w:ascii="Times New Roman" w:hAnsi="Times New Roman" w:cs="Times New Roman"/>
-              </w:rPr>
-              <w:t xml:space="preserve"> Requirement Specification</w:t>
+              <w:t>_Software Requirement Specification</w:t>
             </w:r>
           </w:p>
         </w:tc>
@@ -5866,14 +5673,12 @@
                 <w:rFonts w:ascii="Times New Roman" w:hAnsi="Times New Roman" w:cs="Times New Roman"/>
               </w:rPr>
             </w:pPr>
-            <w:proofErr w:type="spellStart"/>
             <w:r>
               <w:rPr>
                 <w:rFonts w:ascii="Times New Roman" w:hAnsi="Times New Roman" w:cs="Times New Roman"/>
               </w:rPr>
               <w:t>VanTTC</w:t>
             </w:r>
-            <w:proofErr w:type="spellEnd"/>
           </w:p>
         </w:tc>
         <w:tc>
@@ -5921,7 +5726,6 @@
                 <w:rFonts w:ascii="Times New Roman" w:hAnsi="Times New Roman" w:cs="Times New Roman"/>
               </w:rPr>
             </w:pPr>
-            <w:proofErr w:type="spellStart"/>
             <w:r>
               <w:rPr>
                 <w:rFonts w:ascii="Times New Roman" w:hAnsi="Times New Roman" w:cs="Times New Roman"/>
@@ -5932,14 +5736,7 @@
               <w:rPr>
                 <w:rFonts w:ascii="Times New Roman" w:hAnsi="Times New Roman" w:cs="Times New Roman"/>
               </w:rPr>
-              <w:t>_Project</w:t>
-            </w:r>
-            <w:proofErr w:type="spellEnd"/>
-            <w:r>
-              <w:rPr>
-                <w:rFonts w:ascii="Times New Roman" w:hAnsi="Times New Roman" w:cs="Times New Roman"/>
-              </w:rPr>
-              <w:t xml:space="preserve"> Plan</w:t>
+              <w:t>_Project Plan</w:t>
             </w:r>
           </w:p>
         </w:tc>
@@ -5954,14 +5751,12 @@
                 <w:rFonts w:ascii="Times New Roman" w:hAnsi="Times New Roman" w:cs="Times New Roman"/>
               </w:rPr>
             </w:pPr>
-            <w:proofErr w:type="spellStart"/>
             <w:r>
               <w:rPr>
                 <w:rFonts w:ascii="Times New Roman" w:hAnsi="Times New Roman" w:cs="Times New Roman"/>
               </w:rPr>
               <w:t>HuyenPT</w:t>
             </w:r>
-            <w:proofErr w:type="spellEnd"/>
           </w:p>
         </w:tc>
         <w:tc>
@@ -7190,6 +6985,106 @@
     </w:tbl>
     <w:p>
       <w:pPr>
+        <w:spacing w:line="360" w:lineRule="auto"/>
+        <w:jc w:val="both"/>
+        <w:rPr>
+          <w:rFonts w:ascii="Times New Roman" w:hAnsi="Times New Roman" w:cs="Times New Roman"/>
+          <w:b/>
+          <w:u w:val="single"/>
+        </w:rPr>
+      </w:pPr>
+    </w:p>
+    <w:p>
+      <w:pPr>
+        <w:spacing w:line="360" w:lineRule="auto"/>
+        <w:jc w:val="both"/>
+        <w:rPr>
+          <w:rFonts w:ascii="Times New Roman" w:hAnsi="Times New Roman" w:cs="Times New Roman"/>
+          <w:b/>
+          <w:u w:val="single"/>
+        </w:rPr>
+      </w:pPr>
+      <w:bookmarkStart w:id="16" w:name="_GoBack"/>
+      <w:bookmarkEnd w:id="16"/>
+      <w:r>
+        <w:rPr>
+          <w:rFonts w:ascii="Times New Roman" w:hAnsi="Times New Roman" w:cs="Times New Roman"/>
+          <w:b/>
+          <w:u w:val="single"/>
+        </w:rPr>
+        <w:t>Phase 4</w:t>
+      </w:r>
+      <w:r>
+        <w:rPr>
+          <w:rFonts w:ascii="Times New Roman" w:hAnsi="Times New Roman" w:cs="Times New Roman"/>
+          <w:b/>
+          <w:u w:val="single"/>
+        </w:rPr>
+        <w:t>: Acceptance testing</w:t>
+      </w:r>
+    </w:p>
+    <w:p>
+      <w:pPr>
+        <w:pStyle w:val="ListParagraph"/>
+        <w:numPr>
+          <w:ilvl w:val="0"/>
+          <w:numId w:val="17"/>
+        </w:numPr>
+        <w:spacing w:after="0" w:line="360" w:lineRule="auto"/>
+        <w:jc w:val="both"/>
+        <w:rPr>
+          <w:rFonts w:ascii="Times New Roman" w:hAnsi="Times New Roman" w:cs="Times New Roman"/>
+        </w:rPr>
+      </w:pPr>
+      <w:r>
+        <w:rPr>
+          <w:rFonts w:ascii="Times New Roman" w:hAnsi="Times New Roman" w:cs="Times New Roman"/>
+        </w:rPr>
+        <w:t>Base on customer/user requirement specification, system is tested again, for ensure there is not lacking or mistake any requirement.</w:t>
+      </w:r>
+    </w:p>
+    <w:p>
+      <w:pPr>
+        <w:pStyle w:val="ListParagraph"/>
+        <w:numPr>
+          <w:ilvl w:val="0"/>
+          <w:numId w:val="17"/>
+        </w:numPr>
+        <w:spacing w:after="0" w:line="360" w:lineRule="auto"/>
+        <w:jc w:val="both"/>
+        <w:rPr>
+          <w:rFonts w:ascii="Times New Roman" w:hAnsi="Times New Roman" w:cs="Times New Roman"/>
+        </w:rPr>
+      </w:pPr>
+      <w:r>
+        <w:rPr>
+          <w:rFonts w:ascii="Times New Roman" w:hAnsi="Times New Roman" w:cs="Times New Roman"/>
+        </w:rPr>
+        <w:t>If there is any problem, developers have to fix/update and tester will verify them.</w:t>
+      </w:r>
+    </w:p>
+    <w:p>
+      <w:pPr>
+        <w:pStyle w:val="ListParagraph"/>
+        <w:numPr>
+          <w:ilvl w:val="0"/>
+          <w:numId w:val="17"/>
+        </w:numPr>
+        <w:spacing w:after="0" w:line="360" w:lineRule="auto"/>
+        <w:jc w:val="both"/>
+        <w:rPr>
+          <w:rFonts w:ascii="Times New Roman" w:hAnsi="Times New Roman" w:cs="Times New Roman"/>
+        </w:rPr>
+      </w:pPr>
+      <w:r>
+        <w:rPr>
+          <w:rFonts w:ascii="Times New Roman" w:hAnsi="Times New Roman" w:cs="Times New Roman"/>
+        </w:rPr>
+        <w:t>Acceptance testing is ended only when whole system met requirement specification.</w:t>
+      </w:r>
+    </w:p>
+    <w:p>
+      <w:pPr>
         <w:pStyle w:val="ListParagraph"/>
         <w:spacing w:line="360" w:lineRule="auto"/>
         <w:ind w:left="1267"/>
@@ -7214,8 +7109,8 @@
           <w:szCs w:val="28"/>
         </w:rPr>
       </w:pPr>
-      <w:bookmarkStart w:id="16" w:name="_Toc422957995"/>
-      <w:bookmarkStart w:id="17" w:name="_Toc465966512"/>
+      <w:bookmarkStart w:id="17" w:name="_Toc422957995"/>
+      <w:bookmarkStart w:id="18" w:name="_Toc465966512"/>
       <w:r>
         <w:rPr>
           <w:rFonts w:ascii="Times New Roman" w:hAnsi="Times New Roman" w:cs="Times New Roman"/>
@@ -7224,8 +7119,8 @@
         </w:rPr>
         <w:t>Constraints</w:t>
       </w:r>
-      <w:bookmarkEnd w:id="16"/>
       <w:bookmarkEnd w:id="17"/>
+      <w:bookmarkEnd w:id="18"/>
     </w:p>
     <w:p>
       <w:pPr>
@@ -7393,8 +7288,8 @@
           <w:szCs w:val="28"/>
         </w:rPr>
       </w:pPr>
-      <w:bookmarkStart w:id="18" w:name="_Toc422957996"/>
-      <w:bookmarkStart w:id="19" w:name="_Toc465966513"/>
+      <w:bookmarkStart w:id="19" w:name="_Toc422957996"/>
+      <w:bookmarkStart w:id="20" w:name="_Toc465966513"/>
       <w:r>
         <w:rPr>
           <w:rFonts w:ascii="Times New Roman" w:hAnsi="Times New Roman" w:cs="Times New Roman"/>
@@ -7403,8 +7298,8 @@
         </w:rPr>
         <w:t>Risk list</w:t>
       </w:r>
-      <w:bookmarkEnd w:id="18"/>
       <w:bookmarkEnd w:id="19"/>
+      <w:bookmarkEnd w:id="20"/>
     </w:p>
     <w:p>
       <w:pPr>
@@ -7513,7 +7408,7 @@
           <w:szCs w:val="28"/>
         </w:rPr>
       </w:pPr>
-      <w:bookmarkStart w:id="20" w:name="_Toc465966514"/>
+      <w:bookmarkStart w:id="21" w:name="_Toc465966514"/>
       <w:r>
         <w:rPr>
           <w:rFonts w:ascii="Times New Roman" w:hAnsi="Times New Roman" w:cs="Times New Roman"/>
@@ -7522,7 +7417,7 @@
         </w:rPr>
         <w:t>Guarantee the quality model</w:t>
       </w:r>
-      <w:bookmarkEnd w:id="20"/>
+      <w:bookmarkEnd w:id="21"/>
       <w:r>
         <w:rPr>
           <w:rFonts w:ascii="Times New Roman" w:hAnsi="Times New Roman" w:cs="Times New Roman"/>
@@ -7660,7 +7555,13 @@
         <w:rPr>
           <w:rFonts w:ascii="Times New Roman" w:hAnsi="Times New Roman" w:cs="Times New Roman"/>
         </w:rPr>
-        <w:t>Testing progress is divided to 5 phases include: Unit test, Component test, Integration test, System test and Acceptance test</w:t>
+        <w:t>Testing progress is divided to 4</w:t>
+      </w:r>
+      <w:r>
+        <w:rPr>
+          <w:rFonts w:ascii="Times New Roman" w:hAnsi="Times New Roman" w:cs="Times New Roman"/>
+        </w:rPr>
+        <w:t xml:space="preserve"> phases include: Unit test, Integration test, System test and Acceptance test</w:t>
       </w:r>
     </w:p>
     <w:p>
@@ -8437,8 +8338,8 @@
           <w:szCs w:val="28"/>
         </w:rPr>
       </w:pPr>
-      <w:bookmarkStart w:id="21" w:name="_Toc422957998"/>
-      <w:bookmarkStart w:id="22" w:name="_Toc465966515"/>
+      <w:bookmarkStart w:id="22" w:name="_Toc422957998"/>
+      <w:bookmarkStart w:id="23" w:name="_Toc465966515"/>
       <w:r>
         <w:rPr>
           <w:rFonts w:ascii="Times New Roman" w:hAnsi="Times New Roman" w:cs="Times New Roman"/>
@@ -8449,8 +8350,8 @@
         <w:lastRenderedPageBreak/>
         <w:t>REQUIREMENTS FOR TEST</w:t>
       </w:r>
-      <w:bookmarkEnd w:id="21"/>
       <w:bookmarkEnd w:id="22"/>
+      <w:bookmarkEnd w:id="23"/>
     </w:p>
     <w:p>
       <w:pPr>
@@ -8467,8 +8368,8 @@
           <w:szCs w:val="28"/>
         </w:rPr>
       </w:pPr>
-      <w:bookmarkStart w:id="23" w:name="_Toc422957999"/>
-      <w:bookmarkStart w:id="24" w:name="_Toc465966516"/>
+      <w:bookmarkStart w:id="24" w:name="_Toc422957999"/>
+      <w:bookmarkStart w:id="25" w:name="_Toc465966516"/>
       <w:r>
         <w:rPr>
           <w:rFonts w:ascii="Times New Roman" w:hAnsi="Times New Roman" w:cs="Times New Roman"/>
@@ -8477,8 +8378,8 @@
         </w:rPr>
         <w:t>Test item</w:t>
       </w:r>
-      <w:bookmarkEnd w:id="23"/>
       <w:bookmarkEnd w:id="24"/>
+      <w:bookmarkEnd w:id="25"/>
     </w:p>
     <w:tbl>
       <w:tblPr>
@@ -15294,8 +15195,8 @@
           <w:szCs w:val="28"/>
         </w:rPr>
       </w:pPr>
-      <w:bookmarkStart w:id="25" w:name="_Toc422958002"/>
-      <w:bookmarkStart w:id="26" w:name="_Toc465966517"/>
+      <w:bookmarkStart w:id="26" w:name="_Toc422958002"/>
+      <w:bookmarkStart w:id="27" w:name="_Toc465966517"/>
       <w:r>
         <w:rPr>
           <w:rFonts w:ascii="Times New Roman" w:hAnsi="Times New Roman" w:cs="Times New Roman"/>
@@ -15305,8 +15206,8 @@
         <w:lastRenderedPageBreak/>
         <w:t>Acceptance Test Criteria</w:t>
       </w:r>
-      <w:bookmarkEnd w:id="25"/>
       <w:bookmarkEnd w:id="26"/>
+      <w:bookmarkEnd w:id="27"/>
     </w:p>
     <w:p>
       <w:pPr>
@@ -15760,8 +15661,8 @@
           <w:szCs w:val="28"/>
         </w:rPr>
       </w:pPr>
-      <w:bookmarkStart w:id="27" w:name="_Toc422958003"/>
-      <w:bookmarkStart w:id="28" w:name="_Toc465966518"/>
+      <w:bookmarkStart w:id="28" w:name="_Toc422958003"/>
+      <w:bookmarkStart w:id="29" w:name="_Toc465966518"/>
       <w:r>
         <w:rPr>
           <w:rFonts w:ascii="Times New Roman" w:hAnsi="Times New Roman" w:cs="Times New Roman"/>
@@ -15771,8 +15672,8 @@
         </w:rPr>
         <w:t>TEST STRATEGY</w:t>
       </w:r>
-      <w:bookmarkEnd w:id="27"/>
       <w:bookmarkEnd w:id="28"/>
+      <w:bookmarkEnd w:id="29"/>
     </w:p>
     <w:p>
       <w:pPr>
@@ -15789,8 +15690,8 @@
           <w:szCs w:val="28"/>
         </w:rPr>
       </w:pPr>
-      <w:bookmarkStart w:id="29" w:name="_Toc422958004"/>
-      <w:bookmarkStart w:id="30" w:name="_Toc465966519"/>
+      <w:bookmarkStart w:id="30" w:name="_Toc422958004"/>
+      <w:bookmarkStart w:id="31" w:name="_Toc465966519"/>
       <w:r>
         <w:rPr>
           <w:rFonts w:ascii="Times New Roman" w:hAnsi="Times New Roman" w:cs="Times New Roman"/>
@@ -15799,8 +15700,8 @@
         </w:rPr>
         <w:t>Test type</w:t>
       </w:r>
-      <w:bookmarkEnd w:id="29"/>
       <w:bookmarkEnd w:id="30"/>
+      <w:bookmarkEnd w:id="31"/>
     </w:p>
     <w:p>
       <w:pPr>
@@ -15816,8 +15717,8 @@
           <w:szCs w:val="28"/>
         </w:rPr>
       </w:pPr>
-      <w:bookmarkStart w:id="31" w:name="_Toc422958005"/>
-      <w:bookmarkStart w:id="32" w:name="_Toc465966520"/>
+      <w:bookmarkStart w:id="32" w:name="_Toc422958005"/>
+      <w:bookmarkStart w:id="33" w:name="_Toc465966520"/>
       <w:r>
         <w:rPr>
           <w:rFonts w:cs="Times New Roman"/>
@@ -15825,8 +15726,8 @@
         </w:rPr>
         <w:t>Function Testing</w:t>
       </w:r>
-      <w:bookmarkEnd w:id="31"/>
       <w:bookmarkEnd w:id="32"/>
+      <w:bookmarkEnd w:id="33"/>
     </w:p>
     <w:p>
       <w:pPr>
@@ -16295,8 +16196,8 @@
           <w:szCs w:val="28"/>
         </w:rPr>
       </w:pPr>
-      <w:bookmarkStart w:id="33" w:name="_Toc422958006"/>
-      <w:bookmarkStart w:id="34" w:name="_Toc465966521"/>
+      <w:bookmarkStart w:id="34" w:name="_Toc422958006"/>
+      <w:bookmarkStart w:id="35" w:name="_Toc465966521"/>
       <w:r>
         <w:rPr>
           <w:rFonts w:cs="Times New Roman"/>
@@ -16304,8 +16205,8 @@
         </w:rPr>
         <w:t>User Interface Testing</w:t>
       </w:r>
-      <w:bookmarkEnd w:id="33"/>
       <w:bookmarkEnd w:id="34"/>
+      <w:bookmarkEnd w:id="35"/>
     </w:p>
     <w:p>
       <w:pPr>
@@ -16635,8 +16536,8 @@
           <w:szCs w:val="28"/>
         </w:rPr>
       </w:pPr>
-      <w:bookmarkStart w:id="35" w:name="_Toc422958007"/>
-      <w:bookmarkStart w:id="36" w:name="_Toc465966522"/>
+      <w:bookmarkStart w:id="36" w:name="_Toc422958007"/>
+      <w:bookmarkStart w:id="37" w:name="_Toc465966522"/>
       <w:r>
         <w:rPr>
           <w:rFonts w:cs="Times New Roman"/>
@@ -16644,8 +16545,8 @@
         </w:rPr>
         <w:t>Data and Database Integrity Testing</w:t>
       </w:r>
-      <w:bookmarkEnd w:id="35"/>
       <w:bookmarkEnd w:id="36"/>
+      <w:bookmarkEnd w:id="37"/>
     </w:p>
     <w:p>
       <w:pPr>
@@ -16951,8 +16852,8 @@
           <w:szCs w:val="28"/>
         </w:rPr>
       </w:pPr>
-      <w:bookmarkStart w:id="37" w:name="_Toc422958008"/>
-      <w:bookmarkStart w:id="38" w:name="_Toc465966523"/>
+      <w:bookmarkStart w:id="38" w:name="_Toc422958008"/>
+      <w:bookmarkStart w:id="39" w:name="_Toc465966523"/>
       <w:r>
         <w:rPr>
           <w:rFonts w:ascii="Times New Roman" w:hAnsi="Times New Roman" w:cs="Times New Roman"/>
@@ -16961,8 +16862,8 @@
         </w:rPr>
         <w:t>Test stages</w:t>
       </w:r>
-      <w:bookmarkEnd w:id="37"/>
       <w:bookmarkEnd w:id="38"/>
+      <w:bookmarkEnd w:id="39"/>
     </w:p>
     <w:p>
       <w:pPr>
@@ -16985,7 +16886,7 @@
       <w:tblPr>
         <w:tblpPr w:leftFromText="180" w:rightFromText="180" w:vertAnchor="text" w:tblpXSpec="center" w:tblpY="1"/>
         <w:tblOverlap w:val="never"/>
-        <w:tblW w:w="9831" w:type="dxa"/>
+        <w:tblW w:w="5418" w:type="dxa"/>
         <w:tblBorders>
           <w:top w:val="single" w:sz="4" w:space="0" w:color="auto"/>
           <w:left w:val="single" w:sz="4" w:space="0" w:color="auto"/>
@@ -17002,7 +16903,6 @@
         <w:gridCol w:w="1740"/>
         <w:gridCol w:w="1443"/>
         <w:gridCol w:w="1230"/>
-        <w:gridCol w:w="4413"/>
       </w:tblGrid>
       <w:tr>
         <w:trPr>
@@ -17057,22 +16957,6 @@
             </w:r>
           </w:p>
         </w:tc>
-        <w:tc>
-          <w:tcPr>
-            <w:tcW w:w="4413" w:type="dxa"/>
-            <w:shd w:val="clear" w:color="auto" w:fill="DAEEF3" w:themeFill="accent5" w:themeFillTint="33"/>
-          </w:tcPr>
-          <w:p>
-            <w:pPr>
-              <w:pStyle w:val="NoSpacing"/>
-              <w:spacing w:line="360" w:lineRule="auto"/>
-              <w:rPr>
-                <w:rFonts w:ascii="Times New Roman" w:hAnsi="Times New Roman" w:cs="Times New Roman"/>
-                <w:b/>
-              </w:rPr>
-            </w:pPr>
-          </w:p>
-        </w:tc>
       </w:tr>
       <w:tr>
         <w:trPr>
@@ -17165,22 +17049,6 @@
             </w:r>
           </w:p>
         </w:tc>
-        <w:tc>
-          <w:tcPr>
-            <w:tcW w:w="4413" w:type="dxa"/>
-            <w:shd w:val="clear" w:color="auto" w:fill="DAEEF3" w:themeFill="accent5" w:themeFillTint="33"/>
-          </w:tcPr>
-          <w:p>
-            <w:pPr>
-              <w:pStyle w:val="NoSpacing"/>
-              <w:spacing w:line="360" w:lineRule="auto"/>
-              <w:rPr>
-                <w:rFonts w:ascii="Times New Roman" w:hAnsi="Times New Roman" w:cs="Times New Roman"/>
-                <w:b/>
-              </w:rPr>
-            </w:pPr>
-          </w:p>
-        </w:tc>
       </w:tr>
       <w:tr>
         <w:trPr>
@@ -17266,20 +17134,6 @@
             </w:r>
           </w:p>
         </w:tc>
-        <w:tc>
-          <w:tcPr>
-            <w:tcW w:w="4413" w:type="dxa"/>
-          </w:tcPr>
-          <w:p>
-            <w:pPr>
-              <w:pStyle w:val="NoSpacing"/>
-              <w:spacing w:line="360" w:lineRule="auto"/>
-              <w:rPr>
-                <w:rFonts w:ascii="Times New Roman" w:hAnsi="Times New Roman" w:cs="Times New Roman"/>
-              </w:rPr>
-            </w:pPr>
-          </w:p>
-        </w:tc>
       </w:tr>
       <w:tr>
         <w:trPr>
@@ -17357,20 +17211,6 @@
               </w:rPr>
               <w:t>X</w:t>
             </w:r>
-          </w:p>
-        </w:tc>
-        <w:tc>
-          <w:tcPr>
-            <w:tcW w:w="4413" w:type="dxa"/>
-          </w:tcPr>
-          <w:p>
-            <w:pPr>
-              <w:pStyle w:val="NoSpacing"/>
-              <w:spacing w:line="360" w:lineRule="auto"/>
-              <w:rPr>
-                <w:rFonts w:ascii="Times New Roman" w:hAnsi="Times New Roman" w:cs="Times New Roman"/>
-              </w:rPr>
-            </w:pPr>
           </w:p>
         </w:tc>
       </w:tr>
@@ -17398,8 +17238,8 @@
           <w:szCs w:val="28"/>
         </w:rPr>
       </w:pPr>
-      <w:bookmarkStart w:id="39" w:name="_Toc422958009"/>
-      <w:bookmarkStart w:id="40" w:name="_Toc465966524"/>
+      <w:bookmarkStart w:id="40" w:name="_Toc422958009"/>
+      <w:bookmarkStart w:id="41" w:name="_Toc465966524"/>
       <w:r>
         <w:rPr>
           <w:rFonts w:ascii="Times New Roman" w:hAnsi="Times New Roman" w:cs="Times New Roman"/>
@@ -17410,8 +17250,8 @@
         <w:lastRenderedPageBreak/>
         <w:t>RESOURCES</w:t>
       </w:r>
-      <w:bookmarkEnd w:id="39"/>
       <w:bookmarkEnd w:id="40"/>
+      <w:bookmarkEnd w:id="41"/>
     </w:p>
     <w:p>
       <w:pPr>
@@ -17428,8 +17268,8 @@
           <w:szCs w:val="28"/>
         </w:rPr>
       </w:pPr>
-      <w:bookmarkStart w:id="41" w:name="_Toc422958010"/>
-      <w:bookmarkStart w:id="42" w:name="_Toc465966525"/>
+      <w:bookmarkStart w:id="42" w:name="_Toc422958010"/>
+      <w:bookmarkStart w:id="43" w:name="_Toc465966525"/>
       <w:r>
         <w:rPr>
           <w:rFonts w:ascii="Times New Roman" w:hAnsi="Times New Roman" w:cs="Times New Roman"/>
@@ -17438,8 +17278,8 @@
         </w:rPr>
         <w:t>Human resource</w:t>
       </w:r>
-      <w:bookmarkEnd w:id="41"/>
       <w:bookmarkEnd w:id="42"/>
+      <w:bookmarkEnd w:id="43"/>
     </w:p>
     <w:tbl>
       <w:tblPr>
@@ -17552,14 +17392,12 @@
                 <w:rFonts w:ascii="Times New Roman" w:hAnsi="Times New Roman" w:cs="Times New Roman"/>
               </w:rPr>
             </w:pPr>
-            <w:proofErr w:type="spellStart"/>
             <w:r>
               <w:rPr>
                 <w:rFonts w:ascii="Times New Roman" w:hAnsi="Times New Roman" w:cs="Times New Roman"/>
               </w:rPr>
               <w:t>YenNTH</w:t>
             </w:r>
-            <w:proofErr w:type="spellEnd"/>
           </w:p>
         </w:tc>
         <w:tc>
@@ -17688,14 +17526,12 @@
                 <w:rFonts w:ascii="Times New Roman" w:hAnsi="Times New Roman" w:cs="Times New Roman"/>
               </w:rPr>
             </w:pPr>
-            <w:proofErr w:type="spellStart"/>
             <w:r>
               <w:rPr>
                 <w:rFonts w:ascii="Times New Roman" w:hAnsi="Times New Roman" w:cs="Times New Roman"/>
               </w:rPr>
               <w:t>HaiCM</w:t>
             </w:r>
-            <w:proofErr w:type="spellEnd"/>
           </w:p>
         </w:tc>
         <w:tc>
@@ -17813,7 +17649,7 @@
         </w:rPr>
         <w:t>Human resource</w:t>
       </w:r>
-      <w:bookmarkStart w:id="43" w:name="_Toc422958011"/>
+      <w:bookmarkStart w:id="44" w:name="_Toc422958011"/>
     </w:p>
     <w:p>
       <w:pPr>
@@ -17884,7 +17720,7 @@
           <w:szCs w:val="28"/>
         </w:rPr>
       </w:pPr>
-      <w:bookmarkStart w:id="44" w:name="_Toc465966526"/>
+      <w:bookmarkStart w:id="45" w:name="_Toc465966526"/>
       <w:r>
         <w:rPr>
           <w:rFonts w:ascii="Times New Roman" w:hAnsi="Times New Roman" w:cs="Times New Roman"/>
@@ -17894,8 +17730,8 @@
         </w:rPr>
         <w:t>TEST ENVIRONMENT</w:t>
       </w:r>
-      <w:bookmarkEnd w:id="43"/>
       <w:bookmarkEnd w:id="44"/>
+      <w:bookmarkEnd w:id="45"/>
     </w:p>
     <w:p>
       <w:pPr>
@@ -17912,8 +17748,8 @@
           <w:szCs w:val="28"/>
         </w:rPr>
       </w:pPr>
-      <w:bookmarkStart w:id="45" w:name="_Toc422958012"/>
-      <w:bookmarkStart w:id="46" w:name="_Toc465966527"/>
+      <w:bookmarkStart w:id="46" w:name="_Toc422958012"/>
+      <w:bookmarkStart w:id="47" w:name="_Toc465966527"/>
       <w:r>
         <w:rPr>
           <w:rFonts w:ascii="Times New Roman" w:hAnsi="Times New Roman" w:cs="Times New Roman"/>
@@ -17922,8 +17758,8 @@
         </w:rPr>
         <w:t>Hardware</w:t>
       </w:r>
-      <w:bookmarkEnd w:id="45"/>
       <w:bookmarkEnd w:id="46"/>
+      <w:bookmarkEnd w:id="47"/>
     </w:p>
     <w:tbl>
       <w:tblPr>
@@ -18216,8 +18052,8 @@
           <w:szCs w:val="28"/>
         </w:rPr>
       </w:pPr>
-      <w:bookmarkStart w:id="47" w:name="_Toc422958013"/>
-      <w:bookmarkStart w:id="48" w:name="_Toc465966528"/>
+      <w:bookmarkStart w:id="48" w:name="_Toc422958013"/>
+      <w:bookmarkStart w:id="49" w:name="_Toc465966528"/>
       <w:r>
         <w:rPr>
           <w:rFonts w:ascii="Times New Roman" w:hAnsi="Times New Roman" w:cs="Times New Roman"/>
@@ -18226,8 +18062,8 @@
         </w:rPr>
         <w:t>Software</w:t>
       </w:r>
-      <w:bookmarkEnd w:id="47"/>
       <w:bookmarkEnd w:id="48"/>
+      <w:bookmarkEnd w:id="49"/>
     </w:p>
     <w:tbl>
       <w:tblPr>
@@ -18854,7 +18690,6 @@
                 <w:rFonts w:ascii="Times New Roman" w:hAnsi="Times New Roman" w:cs="Times New Roman"/>
               </w:rPr>
             </w:pPr>
-            <w:proofErr w:type="spellStart"/>
             <w:r>
               <w:rPr>
                 <w:rFonts w:ascii="Times New Roman" w:hAnsi="Times New Roman" w:cs="Times New Roman"/>
@@ -18865,14 +18700,7 @@
               <w:rPr>
                 <w:rFonts w:ascii="Times New Roman" w:hAnsi="Times New Roman" w:cs="Times New Roman"/>
               </w:rPr>
-              <w:t>_Defect</w:t>
-            </w:r>
-            <w:proofErr w:type="spellEnd"/>
-            <w:r>
-              <w:rPr>
-                <w:rFonts w:ascii="Times New Roman" w:hAnsi="Times New Roman" w:cs="Times New Roman"/>
-              </w:rPr>
-              <w:t xml:space="preserve"> Log Management_v1.0_EN</w:t>
+              <w:t>_Defect Log Management_v1.0_EN</w:t>
             </w:r>
           </w:p>
         </w:tc>
@@ -19092,8 +18920,8 @@
         </w:rPr>
         <w:t xml:space="preserve">Table 5-3: </w:t>
       </w:r>
-      <w:bookmarkStart w:id="49" w:name="_Toc422958015"/>
-      <w:bookmarkStart w:id="50" w:name="_Toc465966530"/>
+      <w:bookmarkStart w:id="50" w:name="_Toc422958015"/>
+      <w:bookmarkStart w:id="51" w:name="_Toc465966530"/>
       <w:r>
         <w:rPr>
           <w:rFonts w:ascii="Times New Roman" w:hAnsi="Times New Roman" w:cs="Times New Roman"/>
@@ -19126,8 +18954,8 @@
         </w:rPr>
         <w:t>TEST MILESTONES</w:t>
       </w:r>
-      <w:bookmarkEnd w:id="49"/>
       <w:bookmarkEnd w:id="50"/>
+      <w:bookmarkEnd w:id="51"/>
     </w:p>
     <w:tbl>
       <w:tblPr>
@@ -20515,7 +20343,7 @@
           <w:b/>
         </w:rPr>
       </w:pPr>
-      <w:bookmarkStart w:id="51" w:name="_Toc422958016"/>
+      <w:bookmarkStart w:id="52" w:name="_Toc422958016"/>
     </w:p>
     <w:p>
       <w:pPr>
@@ -20554,7 +20382,7 @@
           <w:szCs w:val="28"/>
         </w:rPr>
       </w:pPr>
-      <w:bookmarkStart w:id="52" w:name="_Toc465966531"/>
+      <w:bookmarkStart w:id="53" w:name="_Toc465966531"/>
       <w:r>
         <w:rPr>
           <w:rFonts w:ascii="Times New Roman" w:hAnsi="Times New Roman" w:cs="Times New Roman"/>
@@ -20564,8 +20392,8 @@
         </w:rPr>
         <w:t>DELIVERABLES</w:t>
       </w:r>
-      <w:bookmarkEnd w:id="51"/>
       <w:bookmarkEnd w:id="52"/>
+      <w:bookmarkEnd w:id="53"/>
     </w:p>
     <w:tbl>
       <w:tblPr>
@@ -21015,9 +20843,7 @@
           <w:b/>
         </w:rPr>
       </w:pPr>
-      <w:bookmarkStart w:id="53" w:name="_GoBack"/>
     </w:p>
-    <w:bookmarkEnd w:id="53"/>
     <w:p>
       <w:pPr>
         <w:spacing w:line="360" w:lineRule="auto"/>
@@ -21136,7 +20962,7 @@
           <w:rPr>
             <w:noProof/>
           </w:rPr>
-          <w:t>17</w:t>
+          <w:t>4</w:t>
         </w:r>
         <w:r>
           <w:rPr>
@@ -21186,13 +21012,8 @@
     <w:pPr>
       <w:pStyle w:val="Header"/>
     </w:pPr>
-    <w:proofErr w:type="spellStart"/>
     <w:r>
-      <w:t>BSN_Test</w:t>
-    </w:r>
-    <w:proofErr w:type="spellEnd"/>
-    <w:r>
-      <w:t xml:space="preserve"> plan_v1.0_EN</w:t>
+      <w:t>BSN_Test plan_v1.0_EN</w:t>
     </w:r>
   </w:p>
   <w:p>
@@ -27820,7 +27641,7 @@
 </file>
 
 <file path=customXml/itemProps1.xml><?xml version="1.0" encoding="utf-8"?>
-<ds:datastoreItem xmlns:ds="http://schemas.openxmlformats.org/officeDocument/2006/customXml" ds:itemID="{666282DA-BA62-44D1-8010-CF4DB942E154}">
+<ds:datastoreItem xmlns:ds="http://schemas.openxmlformats.org/officeDocument/2006/customXml" ds:itemID="{8DD25E02-7FA4-4980-9E3E-D8650C0F680A}">
   <ds:schemaRefs>
     <ds:schemaRef ds:uri="http://schemas.openxmlformats.org/officeDocument/2006/bibliography"/>
   </ds:schemaRefs>

</xml_diff>